<commit_message>
Cleanup. List all authors on the front page.
</commit_message>
<xml_diff>
--- a/output/migrating_from_hpux_to_sles.docx
+++ b/output/migrating_from_hpux_to_sles.docx
@@ -77,7 +77,31 @@
         <w:t xml:space="preserve"> </w:t>
       </w:r>
       <w:r>
-        <w:t xml:space="preserve">Eckermann</w:t>
+        <w:t xml:space="preserve">Eckermann,</w:t>
+      </w:r>
+      <w:r>
+        <w:t xml:space="preserve"> </w:t>
+      </w:r>
+      <w:r>
+        <w:t xml:space="preserve">Jose</w:t>
+      </w:r>
+      <w:r>
+        <w:t xml:space="preserve"> </w:t>
+      </w:r>
+      <w:r>
+        <w:t xml:space="preserve">Betancourt,</w:t>
+      </w:r>
+      <w:r>
+        <w:t xml:space="preserve"> </w:t>
+      </w:r>
+      <w:r>
+        <w:t xml:space="preserve">Jurriën</w:t>
+      </w:r>
+      <w:r>
+        <w:t xml:space="preserve"> </w:t>
+      </w:r>
+      <w:r>
+        <w:t xml:space="preserve">Bloemen</w:t>
       </w:r>
     </w:p>
     <w:p>
@@ -85,19 +109,19 @@
         <w:pStyle w:val="Date"/>
       </w:pPr>
       <w:r>
-        <w:t xml:space="preserve">15</w:t>
-      </w:r>
-      <w:r>
-        <w:t xml:space="preserve"> </w:t>
-      </w:r>
-      <w:r>
-        <w:t xml:space="preserve">December</w:t>
-      </w:r>
-      <w:r>
-        <w:t xml:space="preserve"> </w:t>
-      </w:r>
-      <w:r>
-        <w:t xml:space="preserve">2025</w:t>
+        <w:t xml:space="preserve">16</w:t>
+      </w:r>
+      <w:r>
+        <w:t xml:space="preserve"> </w:t>
+      </w:r>
+      <w:r>
+        <w:t xml:space="preserve">January</w:t>
+      </w:r>
+      <w:r>
+        <w:t xml:space="preserve"> </w:t>
+      </w:r>
+      <w:r>
+        <w:t xml:space="preserve">2026</w:t>
       </w:r>
     </w:p>
     <w:sdt>

</xml_diff>